<commit_message>
Add PDF version of Lab 3 Report.
</commit_message>
<xml_diff>
--- a/Lab3_Design Pattern.docx
+++ b/Lab3_Design Pattern.docx
@@ -28,7 +28,15 @@
     </w:p>
     <w:p>
       <w:r>
-        <w:t>Horia Mut / Quentin Jeanmonod / Lukas Bitter</w:t>
+        <w:t xml:space="preserve">Horia Mut / Quentin </w:t>
+      </w:r>
+      <w:proofErr w:type="spellStart"/>
+      <w:r>
+        <w:t>Jeanmonod</w:t>
+      </w:r>
+      <w:proofErr w:type="spellEnd"/>
+      <w:r>
+        <w:t xml:space="preserve"> / Lukas Bitter</w:t>
       </w:r>
     </w:p>
     <w:p>
@@ -41,7 +49,15 @@
     </w:p>
     <w:p>
       <w:r>
-        <w:t xml:space="preserve">Appliquer le composite, decorator et state patterns à un programme lié à la </w:t>
+        <w:t xml:space="preserve">Appliquer le composite, </w:t>
+      </w:r>
+      <w:proofErr w:type="spellStart"/>
+      <w:r>
+        <w:t>decorator</w:t>
+      </w:r>
+      <w:proofErr w:type="spellEnd"/>
+      <w:r>
+        <w:t xml:space="preserve"> et state patterns à un programme lié à la </w:t>
       </w:r>
       <w:r>
         <w:t>création</w:t>
@@ -158,28 +174,15 @@
       <w:r>
         <w:t xml:space="preserve">Figure </w:t>
       </w:r>
-      <w:r>
-        <w:fldChar w:fldCharType="begin"/>
-      </w:r>
-      <w:r>
-        <w:instrText xml:space="preserve"> SEQ Figure \* ARABIC </w:instrText>
-      </w:r>
-      <w:r>
-        <w:fldChar w:fldCharType="separate"/>
-      </w:r>
-      <w:r>
-        <w:rPr>
-          <w:noProof/>
-        </w:rPr>
-        <w:t>1</w:t>
-      </w:r>
-      <w:bookmarkEnd w:id="1"/>
-      <w:r>
-        <w:rPr>
-          <w:noProof/>
-        </w:rPr>
-        <w:fldChar w:fldCharType="end"/>
-      </w:r>
+      <w:fldSimple w:instr=" SEQ Figure \* ARABIC ">
+        <w:r>
+          <w:rPr>
+            <w:noProof/>
+          </w:rPr>
+          <w:t>1</w:t>
+        </w:r>
+        <w:bookmarkEnd w:id="1"/>
+      </w:fldSimple>
       <w:r>
         <w:t xml:space="preserve"> – Composite Pattern</w:t>
       </w:r>
@@ -198,7 +201,15 @@
         <w:t>gérer</w:t>
       </w:r>
       <w:r>
-        <w:t xml:space="preserve"> comme étant du même type. Les CComposite (</w:t>
+        <w:t xml:space="preserve"> comme étant du même type. Les </w:t>
+      </w:r>
+      <w:proofErr w:type="spellStart"/>
+      <w:r>
+        <w:t>CComposite</w:t>
+      </w:r>
+      <w:proofErr w:type="spellEnd"/>
+      <w:r>
+        <w:t xml:space="preserve"> (</w:t>
       </w:r>
       <w:r>
         <w:t xml:space="preserve">un </w:t>
@@ -210,13 +221,29 @@
         <w:t>,</w:t>
       </w:r>
       <w:r>
-        <w:t xml:space="preserve"> comme les CLeaf (</w:t>
+        <w:t xml:space="preserve"> comme les </w:t>
+      </w:r>
+      <w:proofErr w:type="spellStart"/>
+      <w:r>
+        <w:t>CLeaf</w:t>
+      </w:r>
+      <w:proofErr w:type="spellEnd"/>
+      <w:r>
+        <w:t xml:space="preserve"> (</w:t>
       </w:r>
       <w:r>
         <w:t xml:space="preserve">un </w:t>
       </w:r>
       <w:r>
-        <w:t>fruit) sont du type CComponent.</w:t>
+        <w:t xml:space="preserve">fruit) sont du type </w:t>
+      </w:r>
+      <w:proofErr w:type="spellStart"/>
+      <w:r>
+        <w:t>CComponent</w:t>
+      </w:r>
+      <w:proofErr w:type="spellEnd"/>
+      <w:r>
+        <w:t>.</w:t>
       </w:r>
     </w:p>
     <w:p>
@@ -263,13 +290,12 @@
         <w:fldChar w:fldCharType="separate"/>
       </w:r>
       <w:r>
-        <w:t xml:space="preserve">Figure </w:t>
-      </w:r>
-      <w:r>
         <w:rPr>
-          <w:noProof/>
+          <w:b/>
+          <w:bCs/>
+          <w:lang w:val="fr-FR"/>
         </w:rPr>
-        <w:t>1</w:t>
+        <w:t>Erreur ! Source du renvoi introuvable.</w:t>
       </w:r>
       <w:r>
         <w:fldChar w:fldCharType="end"/>
@@ -281,24 +307,80 @@
         <w:t>l</w:t>
       </w:r>
       <w:r>
-        <w:t>a classe CComponent est un « Node »</w:t>
+        <w:t xml:space="preserve">a classe </w:t>
+      </w:r>
+      <w:proofErr w:type="spellStart"/>
+      <w:r>
+        <w:t>CComponent</w:t>
+      </w:r>
+      <w:proofErr w:type="spellEnd"/>
+      <w:r>
+        <w:t xml:space="preserve"> est un « </w:t>
+      </w:r>
+      <w:proofErr w:type="spellStart"/>
+      <w:r>
+        <w:t>Node</w:t>
+      </w:r>
+      <w:proofErr w:type="spellEnd"/>
+      <w:r>
+        <w:t> »</w:t>
       </w:r>
       <w:r>
         <w:t xml:space="preserve">, </w:t>
       </w:r>
       <w:r>
-        <w:t>les classes CLeaf et CComposite sont de type « Leaf ».</w:t>
-      </w:r>
-    </w:p>
-    <w:p>
-      <w:r>
-        <w:t xml:space="preserve">La classe CComponent est une classe virtuelle pure qui </w:t>
+        <w:t xml:space="preserve">les classes </w:t>
+      </w:r>
+      <w:proofErr w:type="spellStart"/>
+      <w:r>
+        <w:t>CLeaf</w:t>
+      </w:r>
+      <w:proofErr w:type="spellEnd"/>
+      <w:r>
+        <w:t xml:space="preserve"> et </w:t>
+      </w:r>
+      <w:proofErr w:type="spellStart"/>
+      <w:r>
+        <w:t>CComposite</w:t>
+      </w:r>
+      <w:proofErr w:type="spellEnd"/>
+      <w:r>
+        <w:t xml:space="preserve"> sont de type « </w:t>
+      </w:r>
+      <w:proofErr w:type="spellStart"/>
+      <w:r>
+        <w:t>Leaf</w:t>
+      </w:r>
+      <w:proofErr w:type="spellEnd"/>
+      <w:r>
+        <w:t> ».</w:t>
+      </w:r>
+    </w:p>
+    <w:p>
+      <w:r>
+        <w:t xml:space="preserve">La classe </w:t>
+      </w:r>
+      <w:proofErr w:type="spellStart"/>
+      <w:r>
+        <w:t>CComponent</w:t>
+      </w:r>
+      <w:proofErr w:type="spellEnd"/>
+      <w:r>
+        <w:t xml:space="preserve"> est une classe virtuelle pure qui </w:t>
       </w:r>
       <w:r>
         <w:t>définit</w:t>
       </w:r>
       <w:r>
-        <w:t xml:space="preserve"> une interface pour decire les classes </w:t>
+        <w:t xml:space="preserve"> une interface pour </w:t>
+      </w:r>
+      <w:proofErr w:type="spellStart"/>
+      <w:r>
+        <w:t>decire</w:t>
+      </w:r>
+      <w:proofErr w:type="spellEnd"/>
+      <w:r>
+        <w:t xml:space="preserve"> les classes </w:t>
       </w:r>
       <w:r>
         <w:t>spécialisées</w:t>
@@ -310,7 +392,39 @@
         <w:t>spécialisé</w:t>
       </w:r>
       <w:r>
-        <w:t xml:space="preserve"> la classe CLeaf avec les classes CBanana, CApple et CStrawberry pour respecter une structure </w:t>
+        <w:t xml:space="preserve"> la classe </w:t>
+      </w:r>
+      <w:proofErr w:type="spellStart"/>
+      <w:r>
+        <w:t>CLeaf</w:t>
+      </w:r>
+      <w:proofErr w:type="spellEnd"/>
+      <w:r>
+        <w:t xml:space="preserve"> avec les classes </w:t>
+      </w:r>
+      <w:proofErr w:type="spellStart"/>
+      <w:r>
+        <w:t>CBanana</w:t>
+      </w:r>
+      <w:proofErr w:type="spellEnd"/>
+      <w:r>
+        <w:t xml:space="preserve">, </w:t>
+      </w:r>
+      <w:proofErr w:type="spellStart"/>
+      <w:r>
+        <w:t>CApple</w:t>
+      </w:r>
+      <w:proofErr w:type="spellEnd"/>
+      <w:r>
+        <w:t xml:space="preserve"> et </w:t>
+      </w:r>
+      <w:proofErr w:type="spellStart"/>
+      <w:r>
+        <w:t>CStrawberry</w:t>
+      </w:r>
+      <w:proofErr w:type="spellEnd"/>
+      <w:r>
+        <w:t xml:space="preserve"> pour respecter une structure </w:t>
       </w:r>
       <w:r>
         <w:t>cohérente</w:t>
@@ -340,7 +454,15 @@
         <w:t>dériver</w:t>
       </w:r>
       <w:r>
-        <w:t xml:space="preserve"> directement de CComponent.</w:t>
+        <w:t xml:space="preserve"> directement de </w:t>
+      </w:r>
+      <w:proofErr w:type="spellStart"/>
+      <w:r>
+        <w:t>CComponent</w:t>
+      </w:r>
+      <w:proofErr w:type="spellEnd"/>
+      <w:r>
+        <w:t>.</w:t>
       </w:r>
     </w:p>
     <w:p>
@@ -360,10 +482,12 @@
       <w:pPr>
         <w:pStyle w:val="Titre3"/>
       </w:pPr>
+      <w:proofErr w:type="spellStart"/>
       <w:r>
         <w:lastRenderedPageBreak/>
         <w:t>Decorator</w:t>
       </w:r>
+      <w:proofErr w:type="spellEnd"/>
     </w:p>
     <w:p>
       <w:pPr>
@@ -428,31 +552,26 @@
       <w:r>
         <w:t xml:space="preserve">Figure </w:t>
       </w:r>
-      <w:r>
-        <w:fldChar w:fldCharType="begin"/>
-      </w:r>
-      <w:r>
-        <w:instrText xml:space="preserve"> SEQ Figure \* ARABIC </w:instrText>
-      </w:r>
-      <w:r>
-        <w:fldChar w:fldCharType="separate"/>
-      </w:r>
-      <w:r>
-        <w:rPr>
-          <w:noProof/>
-        </w:rPr>
-        <w:t>2</w:t>
-      </w:r>
-      <w:bookmarkEnd w:id="2"/>
-      <w:r>
-        <w:rPr>
-          <w:noProof/>
-        </w:rPr>
-        <w:fldChar w:fldCharType="end"/>
-      </w:r>
+      <w:fldSimple w:instr=" SEQ Figure \* ARABIC ">
+        <w:r>
+          <w:rPr>
+            <w:noProof/>
+          </w:rPr>
+          <w:t>2</w:t>
+        </w:r>
+        <w:bookmarkEnd w:id="2"/>
+      </w:fldSimple>
       <w:bookmarkEnd w:id="3"/>
       <w:r>
-        <w:t xml:space="preserve"> – Decorator Pattern</w:t>
+        <w:t xml:space="preserve"> – </w:t>
+      </w:r>
+      <w:proofErr w:type="spellStart"/>
+      <w:r>
+        <w:t>Decorator</w:t>
+      </w:r>
+      <w:proofErr w:type="spellEnd"/>
+      <w:r>
+        <w:t xml:space="preserve"> Pattern</w:t>
       </w:r>
     </w:p>
     <w:p>
@@ -514,18 +633,42 @@
         <w:t xml:space="preserve"> </w:t>
       </w:r>
       <w:r>
-        <w:t>montre le principe de base du pattern Decorator. Le composant principal Kelvin est entouré (décoré) par un Tracer, qui est lui-même décoré par un Dino etc.</w:t>
-      </w:r>
-    </w:p>
-    <w:p>
-      <w:r>
-        <w:t xml:space="preserve">Le Decorator </w:t>
+        <w:t xml:space="preserve">montre le principe de base du pattern </w:t>
+      </w:r>
+      <w:proofErr w:type="spellStart"/>
+      <w:r>
+        <w:t>Decorator</w:t>
+      </w:r>
+      <w:proofErr w:type="spellEnd"/>
+      <w:r>
+        <w:t>. Le composant principal Kelvin est entouré (décoré) par un Tracer, qui est lui-même décoré par un Dino etc.</w:t>
+      </w:r>
+    </w:p>
+    <w:p>
+      <w:r>
+        <w:t xml:space="preserve">Le </w:t>
+      </w:r>
+      <w:proofErr w:type="spellStart"/>
+      <w:r>
+        <w:t>Decorator</w:t>
+      </w:r>
+      <w:proofErr w:type="spellEnd"/>
+      <w:r>
+        <w:t xml:space="preserve"> </w:t>
       </w:r>
       <w:r>
         <w:t>décore</w:t>
       </w:r>
       <w:r>
-        <w:t xml:space="preserve"> un CComponent. </w:t>
+        <w:t xml:space="preserve"> un </w:t>
+      </w:r>
+      <w:proofErr w:type="spellStart"/>
+      <w:r>
+        <w:t>CComponent</w:t>
+      </w:r>
+      <w:proofErr w:type="spellEnd"/>
+      <w:r>
+        <w:t xml:space="preserve">. </w:t>
       </w:r>
       <w:r>
         <w:t>I</w:t>
@@ -549,7 +692,15 @@
         <w:t>méthode</w:t>
       </w:r>
       <w:r>
-        <w:t xml:space="preserve"> Print et contient un attribut de plus, le </w:t>
+        <w:t xml:space="preserve"> </w:t>
+      </w:r>
+      <w:proofErr w:type="spellStart"/>
+      <w:r>
+        <w:t>Print</w:t>
+      </w:r>
+      <w:proofErr w:type="spellEnd"/>
+      <w:r>
+        <w:t xml:space="preserve"> et contient un attribut de plus, le </w:t>
       </w:r>
       <w:r>
         <w:t>caractère</w:t>
@@ -566,7 +717,15 @@
     </w:p>
     <w:p>
       <w:r>
-        <w:t xml:space="preserve">La classe CDecorator </w:t>
+        <w:t xml:space="preserve">La classe </w:t>
+      </w:r>
+      <w:proofErr w:type="spellStart"/>
+      <w:r>
+        <w:t>CDecorator</w:t>
+      </w:r>
+      <w:proofErr w:type="spellEnd"/>
+      <w:r>
+        <w:t xml:space="preserve"> </w:t>
       </w:r>
       <w:r>
         <w:t>définit</w:t>
@@ -596,24 +755,85 @@
         <w:t>décorations</w:t>
       </w:r>
       <w:r>
-        <w:t xml:space="preserve"> une dans l’autre. Ceci est fait avec les classes CD</w:t>
-      </w:r>
-      <w:r>
-        <w:t>ecoratorStar, CDecoratorHash et CDecoratorEquals</w:t>
-      </w:r>
+        <w:t xml:space="preserve"> une dans l’autre. Ceci est fait avec les classes </w:t>
+      </w:r>
+      <w:proofErr w:type="spellStart"/>
+      <w:r>
+        <w:t>CD</w:t>
+      </w:r>
+      <w:r>
+        <w:t>ecoratorStar</w:t>
+      </w:r>
+      <w:proofErr w:type="spellEnd"/>
+      <w:r>
+        <w:t xml:space="preserve">, </w:t>
+      </w:r>
+      <w:proofErr w:type="spellStart"/>
+      <w:r>
+        <w:t>CDecoratorHash</w:t>
+      </w:r>
+      <w:proofErr w:type="spellEnd"/>
+      <w:r>
+        <w:t xml:space="preserve"> et </w:t>
+      </w:r>
+      <w:proofErr w:type="spellStart"/>
+      <w:r>
+        <w:t>CDecoratorEquals</w:t>
+      </w:r>
+      <w:proofErr w:type="spellEnd"/>
       <w:r>
         <w:t>.</w:t>
       </w:r>
     </w:p>
     <w:p>
       <w:r>
-        <w:t xml:space="preserve">Vu que le CDecorator agit sur un CComponent et est lui-même un CComponent, il est possible de </w:t>
+        <w:t xml:space="preserve">Vu que le </w:t>
+      </w:r>
+      <w:proofErr w:type="spellStart"/>
+      <w:r>
+        <w:t>CDecorator</w:t>
+      </w:r>
+      <w:proofErr w:type="spellEnd"/>
+      <w:r>
+        <w:t xml:space="preserve"> agit sur un </w:t>
+      </w:r>
+      <w:proofErr w:type="spellStart"/>
+      <w:r>
+        <w:t>CComponent</w:t>
+      </w:r>
+      <w:proofErr w:type="spellEnd"/>
+      <w:r>
+        <w:t xml:space="preserve"> et est lui-même un </w:t>
+      </w:r>
+      <w:proofErr w:type="spellStart"/>
+      <w:r>
+        <w:t>CComponent</w:t>
+      </w:r>
+      <w:proofErr w:type="spellEnd"/>
+      <w:r>
+        <w:t xml:space="preserve">, il est possible de </w:t>
       </w:r>
       <w:r>
         <w:t>décorer</w:t>
       </w:r>
       <w:r>
-        <w:t xml:space="preserve"> un CLeaf (fruit) tout autant qu’un CComposite (panier).</w:t>
+        <w:t xml:space="preserve"> un </w:t>
+      </w:r>
+      <w:proofErr w:type="spellStart"/>
+      <w:r>
+        <w:t>CLeaf</w:t>
+      </w:r>
+      <w:proofErr w:type="spellEnd"/>
+      <w:r>
+        <w:t xml:space="preserve"> (fruit) tout autant qu’un </w:t>
+      </w:r>
+      <w:proofErr w:type="spellStart"/>
+      <w:r>
+        <w:t>CComposite</w:t>
+      </w:r>
+      <w:proofErr w:type="spellEnd"/>
+      <w:r>
+        <w:t xml:space="preserve"> (panier).</w:t>
       </w:r>
     </w:p>
     <w:p>
@@ -1747,7 +1967,7 @@
 </file>
 
 <file path=customXml/itemProps1.xml><?xml version="1.0" encoding="utf-8"?>
-<ds:datastoreItem xmlns:ds="http://schemas.openxmlformats.org/officeDocument/2006/customXml" ds:itemID="{D9CF1D07-1376-4104-8488-144A01EBA0B6}">
+<ds:datastoreItem xmlns:ds="http://schemas.openxmlformats.org/officeDocument/2006/customXml" ds:itemID="{4D81DAC5-3005-419E-8DF0-629535BDA687}">
   <ds:schemaRefs>
     <ds:schemaRef ds:uri="http://schemas.openxmlformats.org/officeDocument/2006/bibliography"/>
   </ds:schemaRefs>

</xml_diff>